<commit_message>
Added ERD to doc
</commit_message>
<xml_diff>
--- a/INF354_GroupProj_Del1_Specs.docx
+++ b/INF354_GroupProj_Del1_Specs.docx
@@ -1072,8 +1072,6 @@
             <w:br w:type="page"/>
           </w:r>
         </w:p>
-        <w:bookmarkStart w:id="0" w:name="_GoBack" w:displacedByCustomXml="next"/>
-        <w:bookmarkEnd w:id="0" w:displacedByCustomXml="next"/>
       </w:sdtContent>
     </w:sdt>
     <w:p>
@@ -1082,22 +1080,99 @@
       </w:pPr>
       <w:r>
         <w:lastRenderedPageBreak/>
-        <w:t>1. Value Proposition</w:t>
+        <w:t>2. Entity Relationship Diagram for Proposed Solution</w:t>
       </w:r>
+    </w:p>
+    <w:p/>
+    <w:p>
+      <w:pPr>
+        <w:rPr>
+          <w:rFonts w:asciiTheme="majorHAnsi" w:eastAsiaTheme="majorEastAsia" w:hAnsiTheme="majorHAnsi" w:cstheme="majorBidi"/>
+          <w:color w:val="2E74B5" w:themeColor="accent1" w:themeShade="BF"/>
+          <w:sz w:val="32"/>
+          <w:szCs w:val="32"/>
+        </w:rPr>
+      </w:pPr>
+      <w:r>
+        <w:rPr>
+          <w:rFonts w:ascii="Times New Roman" w:hAnsi="Times New Roman" w:cs="Times New Roman"/>
+          <w:noProof/>
+          <w:sz w:val="24"/>
+          <w:szCs w:val="24"/>
+          <w:lang w:eastAsia="en-ZA"/>
+        </w:rPr>
+        <w:drawing>
+          <wp:anchor distT="0" distB="0" distL="114300" distR="114300" simplePos="0" relativeHeight="251663360" behindDoc="0" locked="0" layoutInCell="1" allowOverlap="1">
+            <wp:simplePos x="0" y="0"/>
+            <wp:positionH relativeFrom="column">
+              <wp:posOffset>-1131570</wp:posOffset>
+            </wp:positionH>
+            <wp:positionV relativeFrom="paragraph">
+              <wp:posOffset>835660</wp:posOffset>
+            </wp:positionV>
+            <wp:extent cx="7198995" cy="5262245"/>
+            <wp:effectExtent l="0" t="0" r="0" b="0"/>
+            <wp:wrapSquare wrapText="bothSides"/>
+            <wp:docPr id="1" name="Picture 1" descr="radD7D13"/>
+            <wp:cNvGraphicFramePr>
+              <a:graphicFrameLocks xmlns:a="http://schemas.openxmlformats.org/drawingml/2006/main" noChangeAspect="1"/>
+            </wp:cNvGraphicFramePr>
+            <a:graphic xmlns:a="http://schemas.openxmlformats.org/drawingml/2006/main">
+              <a:graphicData uri="http://schemas.openxmlformats.org/drawingml/2006/picture">
+                <pic:pic xmlns:pic="http://schemas.openxmlformats.org/drawingml/2006/picture">
+                  <pic:nvPicPr>
+                    <pic:cNvPr id="0" name="Picture 2" descr="radD7D13"/>
+                    <pic:cNvPicPr>
+                      <a:picLocks noChangeAspect="1" noChangeArrowheads="1"/>
+                    </pic:cNvPicPr>
+                  </pic:nvPicPr>
+                  <pic:blipFill>
+                    <a:blip r:embed="rId4" cstate="print">
+                      <a:extLst>
+                        <a:ext uri="{28A0092B-C50C-407E-A947-70E740481C1C}">
+                          <a14:useLocalDpi xmlns:a14="http://schemas.microsoft.com/office/drawing/2010/main" val="0"/>
+                        </a:ext>
+                      </a:extLst>
+                    </a:blip>
+                    <a:srcRect/>
+                    <a:stretch>
+                      <a:fillRect/>
+                    </a:stretch>
+                  </pic:blipFill>
+                  <pic:spPr bwMode="auto">
+                    <a:xfrm rot="16200000">
+                      <a:off x="0" y="0"/>
+                      <a:ext cx="7198995" cy="5262245"/>
+                    </a:xfrm>
+                    <a:prstGeom prst="rect">
+                      <a:avLst/>
+                    </a:prstGeom>
+                    <a:noFill/>
+                  </pic:spPr>
+                </pic:pic>
+              </a:graphicData>
+            </a:graphic>
+            <wp14:sizeRelH relativeFrom="page">
+              <wp14:pctWidth>0</wp14:pctWidth>
+            </wp14:sizeRelH>
+            <wp14:sizeRelV relativeFrom="page">
+              <wp14:pctHeight>0</wp14:pctHeight>
+            </wp14:sizeRelV>
+          </wp:anchor>
+        </w:drawing>
+      </w:r>
+      <w:r>
+        <w:br w:type="page"/>
+      </w:r>
+      <w:bookmarkStart w:id="0" w:name="_GoBack"/>
+      <w:bookmarkEnd w:id="0"/>
     </w:p>
     <w:p>
       <w:pPr>
         <w:pStyle w:val="Heading1"/>
       </w:pPr>
       <w:r>
-        <w:t>2. Entity Relationship Diagram for Proposed Solution</w:t>
-      </w:r>
-    </w:p>
-    <w:p>
-      <w:pPr>
-        <w:pStyle w:val="Heading1"/>
-      </w:pPr>
-      <w:r>
+        <w:lastRenderedPageBreak/>
         <w:t xml:space="preserve">3. </w:t>
       </w:r>
       <w:r>
@@ -1176,13 +1251,7 @@
               <w:rPr>
                 <w:b w:val="0"/>
               </w:rPr>
-              <w:t xml:space="preserve"> </w:t>
-            </w:r>
-            <w:r>
-              <w:rPr>
-                <w:b w:val="0"/>
-              </w:rPr>
-              <w:t>Request</w:t>
+              <w:t xml:space="preserve"> Request</w:t>
             </w:r>
           </w:p>
         </w:tc>
@@ -1219,13 +1288,7 @@
               <w:rPr>
                 <w:b w:val="0"/>
               </w:rPr>
-              <w:t xml:space="preserve"> </w:t>
-            </w:r>
-            <w:r>
-              <w:rPr>
-                <w:b w:val="0"/>
-              </w:rPr>
-              <w:t>Request</w:t>
+              <w:t xml:space="preserve"> Request</w:t>
             </w:r>
           </w:p>
         </w:tc>
@@ -1265,13 +1328,7 @@
               <w:rPr>
                 <w:b w:val="0"/>
               </w:rPr>
-              <w:t xml:space="preserve"> </w:t>
-            </w:r>
-            <w:r>
-              <w:rPr>
-                <w:b w:val="0"/>
-              </w:rPr>
-              <w:t>Request</w:t>
+              <w:t xml:space="preserve"> Request</w:t>
             </w:r>
           </w:p>
         </w:tc>
@@ -1308,13 +1365,7 @@
               <w:rPr>
                 <w:b w:val="0"/>
               </w:rPr>
-              <w:t xml:space="preserve"> </w:t>
-            </w:r>
-            <w:r>
-              <w:rPr>
-                <w:b w:val="0"/>
-              </w:rPr>
-              <w:t>Request</w:t>
+              <w:t xml:space="preserve"> Request</w:t>
             </w:r>
           </w:p>
         </w:tc>
@@ -1354,13 +1405,7 @@
               <w:rPr>
                 <w:b w:val="0"/>
               </w:rPr>
-              <w:t xml:space="preserve"> </w:t>
-            </w:r>
-            <w:r>
-              <w:rPr>
-                <w:b w:val="0"/>
-              </w:rPr>
-              <w:t>Request</w:t>
+              <w:t xml:space="preserve"> Request</w:t>
             </w:r>
           </w:p>
         </w:tc>
@@ -1397,13 +1442,7 @@
               <w:rPr>
                 <w:b w:val="0"/>
               </w:rPr>
-              <w:t xml:space="preserve"> </w:t>
-            </w:r>
-            <w:r>
-              <w:rPr>
-                <w:b w:val="0"/>
-              </w:rPr>
-              <w:t>Request</w:t>
+              <w:t xml:space="preserve"> Request</w:t>
             </w:r>
           </w:p>
         </w:tc>
@@ -1443,13 +1482,7 @@
               <w:rPr>
                 <w:b w:val="0"/>
               </w:rPr>
-              <w:t xml:space="preserve"> </w:t>
-            </w:r>
-            <w:r>
-              <w:rPr>
-                <w:b w:val="0"/>
-              </w:rPr>
-              <w:t>Request</w:t>
+              <w:t xml:space="preserve"> Request</w:t>
             </w:r>
           </w:p>
         </w:tc>
@@ -1486,13 +1519,7 @@
               <w:rPr>
                 <w:b w:val="0"/>
               </w:rPr>
-              <w:t xml:space="preserve">Post Treatments List </w:t>
-            </w:r>
-            <w:r>
-              <w:rPr>
-                <w:b w:val="0"/>
-              </w:rPr>
-              <w:t>Request</w:t>
+              <w:t>Post Treatments List Request</w:t>
             </w:r>
           </w:p>
         </w:tc>
@@ -1526,13 +1553,7 @@
               <w:rPr>
                 <w:b w:val="0"/>
               </w:rPr>
-              <w:t xml:space="preserve">9. Post Active Areas List </w:t>
-            </w:r>
-            <w:r>
-              <w:rPr>
-                <w:b w:val="0"/>
-              </w:rPr>
-              <w:t>Request</w:t>
+              <w:t>9. Post Active Areas List Request</w:t>
             </w:r>
           </w:p>
         </w:tc>
@@ -1563,13 +1584,7 @@
               <w:rPr>
                 <w:b w:val="0"/>
               </w:rPr>
-              <w:t xml:space="preserve">10. Post Outbreaks List </w:t>
-            </w:r>
-            <w:r>
-              <w:rPr>
-                <w:b w:val="0"/>
-              </w:rPr>
-              <w:t>Request</w:t>
+              <w:t>10. Post Outbreaks List Request</w:t>
             </w:r>
           </w:p>
         </w:tc>
@@ -1881,19 +1896,7 @@
               <w:rPr>
                 <w:b w:val="0"/>
               </w:rPr>
-              <w:t>1. Add</w:t>
-            </w:r>
-            <w:r>
-              <w:rPr>
-                <w:b w:val="0"/>
-              </w:rPr>
-              <w:t xml:space="preserve"> Specialist</w:t>
-            </w:r>
-            <w:r>
-              <w:rPr>
-                <w:b w:val="0"/>
-              </w:rPr>
-              <w:t xml:space="preserve"> Account</w:t>
+              <w:t>1. Add Specialist Account</w:t>
             </w:r>
           </w:p>
         </w:tc>
@@ -2585,7 +2588,6 @@
               <w:rPr>
                 <w:b w:val="0"/>
               </w:rPr>
-              <w:lastRenderedPageBreak/>
               <w:t>21</w:t>
             </w:r>
             <w:r>
@@ -2783,6 +2785,7 @@
               <w:rPr>
                 <w:b w:val="0"/>
               </w:rPr>
+              <w:lastRenderedPageBreak/>
               <w:t>26</w:t>
             </w:r>
             <w:r>

</xml_diff>